<commit_message>
Add 4 of Jose's functions
</commit_message>
<xml_diff>
--- a/project_1/Group-2-Project-1/_PROJECT_1.docx
+++ b/project_1/Group-2-Project-1/_PROJECT_1.docx
@@ -139,7 +139,18 @@
     </w:p>
     <w:p>
       <w:r>
-        <w:t>We first plotted the given data set with edge labels using the defaults in the plot function</w:t>
+        <w:t>We first plotted the given data set with edge labels using the defaults in the</w:t>
+      </w:r>
+      <w:r>
+        <w:t xml:space="preserve"> </w:t>
+      </w:r>
+      <w:proofErr w:type="spellStart"/>
+      <w:r>
+        <w:t>igraph</w:t>
+      </w:r>
+      <w:proofErr w:type="spellEnd"/>
+      <w:r>
+        <w:t xml:space="preserve"> plot function</w:t>
       </w:r>
       <w:r>
         <w:t>, getting the “blue blob” mentioned in lecture</w:t>
@@ -3177,8 +3188,8 @@
         <w:tblLook w:val="04A0" w:firstRow="1" w:lastRow="0" w:firstColumn="1" w:lastColumn="0" w:noHBand="0" w:noVBand="1"/>
       </w:tblPr>
       <w:tblGrid>
-        <w:gridCol w:w="4480"/>
-        <w:gridCol w:w="5256"/>
+        <w:gridCol w:w="4635"/>
+        <w:gridCol w:w="5101"/>
       </w:tblGrid>
       <w:tr>
         <w:trPr>
@@ -3814,6 +3825,40 @@
                 <w:szCs w:val="20"/>
               </w:rPr>
             </w:pPr>
+            <w:proofErr w:type="spellStart"/>
+            <w:proofErr w:type="gramStart"/>
+            <w:r>
+              <w:rPr>
+                <w:rFonts w:ascii="Courier New" w:hAnsi="Courier New" w:cs="Courier New"/>
+                <w:b w:val="0"/>
+                <w:bCs w:val="0"/>
+                <w:sz w:val="20"/>
+                <w:szCs w:val="20"/>
+              </w:rPr>
+              <w:t>igraph</w:t>
+            </w:r>
+            <w:proofErr w:type="spellEnd"/>
+            <w:r>
+              <w:rPr>
+                <w:rFonts w:ascii="Courier New" w:hAnsi="Courier New" w:cs="Courier New"/>
+                <w:b w:val="0"/>
+                <w:bCs w:val="0"/>
+                <w:sz w:val="20"/>
+                <w:szCs w:val="20"/>
+              </w:rPr>
+              <w:t>::</w:t>
+            </w:r>
+            <w:proofErr w:type="gramEnd"/>
+            <w:r>
+              <w:rPr>
+                <w:rFonts w:ascii="Courier New" w:hAnsi="Courier New" w:cs="Courier New"/>
+                <w:b w:val="0"/>
+                <w:bCs w:val="0"/>
+                <w:sz w:val="20"/>
+                <w:szCs w:val="20"/>
+              </w:rPr>
+              <w:t>components(part.4.graph, c("weak"))</w:t>
+            </w:r>
           </w:p>
         </w:tc>
         <w:tc>
@@ -3824,6 +3869,46 @@
             <w:pPr>
               <w:cnfStyle w:val="000000000000" w:firstRow="0" w:lastRow="0" w:firstColumn="0" w:lastColumn="0" w:oddVBand="0" w:evenVBand="0" w:oddHBand="0" w:evenHBand="0" w:firstRowFirstColumn="0" w:firstRowLastColumn="0" w:lastRowFirstColumn="0" w:lastRowLastColumn="0"/>
             </w:pPr>
+            <w:r>
+              <w:rPr>
+                <w:noProof/>
+              </w:rPr>
+              <w:drawing>
+                <wp:inline distT="0" distB="0" distL="0" distR="0" wp14:anchorId="04796418" wp14:editId="4001A6CA">
+                  <wp:extent cx="3201067" cy="1135449"/>
+                  <wp:effectExtent l="0" t="0" r="0" b="0"/>
+                  <wp:docPr id="1" name="Picture 1"/>
+                  <wp:cNvGraphicFramePr>
+                    <a:graphicFrameLocks xmlns:a="http://schemas.openxmlformats.org/drawingml/2006/main" noChangeAspect="1"/>
+                  </wp:cNvGraphicFramePr>
+                  <a:graphic xmlns:a="http://schemas.openxmlformats.org/drawingml/2006/main">
+                    <a:graphicData uri="http://schemas.openxmlformats.org/drawingml/2006/picture">
+                      <pic:pic xmlns:pic="http://schemas.openxmlformats.org/drawingml/2006/picture">
+                        <pic:nvPicPr>
+                          <pic:cNvPr id="1" name=""/>
+                          <pic:cNvPicPr/>
+                        </pic:nvPicPr>
+                        <pic:blipFill>
+                          <a:blip r:embed="rId32"/>
+                          <a:stretch>
+                            <a:fillRect/>
+                          </a:stretch>
+                        </pic:blipFill>
+                        <pic:spPr>
+                          <a:xfrm>
+                            <a:off x="0" y="0"/>
+                            <a:ext cx="3236851" cy="1148142"/>
+                          </a:xfrm>
+                          <a:prstGeom prst="rect">
+                            <a:avLst/>
+                          </a:prstGeom>
+                        </pic:spPr>
+                      </pic:pic>
+                    </a:graphicData>
+                  </a:graphic>
+                </wp:inline>
+              </w:drawing>
+            </w:r>
           </w:p>
         </w:tc>
       </w:tr>
@@ -3843,6 +3928,52 @@
                 <w:szCs w:val="20"/>
               </w:rPr>
             </w:pPr>
+            <w:proofErr w:type="spellStart"/>
+            <w:proofErr w:type="gramStart"/>
+            <w:r>
+              <w:rPr>
+                <w:rFonts w:ascii="Courier New" w:hAnsi="Courier New" w:cs="Courier New"/>
+                <w:b w:val="0"/>
+                <w:bCs w:val="0"/>
+                <w:sz w:val="20"/>
+                <w:szCs w:val="20"/>
+              </w:rPr>
+              <w:t>igraph</w:t>
+            </w:r>
+            <w:proofErr w:type="spellEnd"/>
+            <w:r>
+              <w:rPr>
+                <w:rFonts w:ascii="Courier New" w:hAnsi="Courier New" w:cs="Courier New"/>
+                <w:b w:val="0"/>
+                <w:bCs w:val="0"/>
+                <w:sz w:val="20"/>
+                <w:szCs w:val="20"/>
+              </w:rPr>
+              <w:t>::</w:t>
+            </w:r>
+            <w:proofErr w:type="spellStart"/>
+            <w:proofErr w:type="gramEnd"/>
+            <w:r>
+              <w:rPr>
+                <w:rFonts w:ascii="Courier New" w:hAnsi="Courier New" w:cs="Courier New"/>
+                <w:b w:val="0"/>
+                <w:bCs w:val="0"/>
+                <w:sz w:val="20"/>
+                <w:szCs w:val="20"/>
+              </w:rPr>
+              <w:t>cluster_walktrap</w:t>
+            </w:r>
+            <w:proofErr w:type="spellEnd"/>
+            <w:r>
+              <w:rPr>
+                <w:rFonts w:ascii="Courier New" w:hAnsi="Courier New" w:cs="Courier New"/>
+                <w:b w:val="0"/>
+                <w:bCs w:val="0"/>
+                <w:sz w:val="20"/>
+                <w:szCs w:val="20"/>
+              </w:rPr>
+              <w:t>(part.4.graph, steps=6)</w:t>
+            </w:r>
           </w:p>
         </w:tc>
         <w:tc>
@@ -3853,6 +3984,46 @@
             <w:pPr>
               <w:cnfStyle w:val="000000000000" w:firstRow="0" w:lastRow="0" w:firstColumn="0" w:lastColumn="0" w:oddVBand="0" w:evenVBand="0" w:oddHBand="0" w:evenHBand="0" w:firstRowFirstColumn="0" w:firstRowLastColumn="0" w:lastRowFirstColumn="0" w:lastRowLastColumn="0"/>
             </w:pPr>
+            <w:r>
+              <w:rPr>
+                <w:noProof/>
+              </w:rPr>
+              <w:drawing>
+                <wp:inline distT="0" distB="0" distL="0" distR="0" wp14:anchorId="551C2AAE" wp14:editId="349E447B">
+                  <wp:extent cx="3146746" cy="816230"/>
+                  <wp:effectExtent l="0" t="0" r="3175" b="0"/>
+                  <wp:docPr id="2" name="Picture 2"/>
+                  <wp:cNvGraphicFramePr>
+                    <a:graphicFrameLocks xmlns:a="http://schemas.openxmlformats.org/drawingml/2006/main" noChangeAspect="1"/>
+                  </wp:cNvGraphicFramePr>
+                  <a:graphic xmlns:a="http://schemas.openxmlformats.org/drawingml/2006/main">
+                    <a:graphicData uri="http://schemas.openxmlformats.org/drawingml/2006/picture">
+                      <pic:pic xmlns:pic="http://schemas.openxmlformats.org/drawingml/2006/picture">
+                        <pic:nvPicPr>
+                          <pic:cNvPr id="1" name=""/>
+                          <pic:cNvPicPr/>
+                        </pic:nvPicPr>
+                        <pic:blipFill>
+                          <a:blip r:embed="rId33"/>
+                          <a:stretch>
+                            <a:fillRect/>
+                          </a:stretch>
+                        </pic:blipFill>
+                        <pic:spPr>
+                          <a:xfrm>
+                            <a:off x="0" y="0"/>
+                            <a:ext cx="3198414" cy="829632"/>
+                          </a:xfrm>
+                          <a:prstGeom prst="rect">
+                            <a:avLst/>
+                          </a:prstGeom>
+                        </pic:spPr>
+                      </pic:pic>
+                    </a:graphicData>
+                  </a:graphic>
+                </wp:inline>
+              </w:drawing>
+            </w:r>
           </w:p>
         </w:tc>
       </w:tr>
@@ -3872,6 +4043,40 @@
                 <w:szCs w:val="20"/>
               </w:rPr>
             </w:pPr>
+            <w:proofErr w:type="spellStart"/>
+            <w:proofErr w:type="gramStart"/>
+            <w:r>
+              <w:rPr>
+                <w:rFonts w:ascii="Courier New" w:hAnsi="Courier New" w:cs="Courier New"/>
+                <w:b w:val="0"/>
+                <w:bCs w:val="0"/>
+                <w:sz w:val="20"/>
+                <w:szCs w:val="20"/>
+              </w:rPr>
+              <w:t>igraph</w:t>
+            </w:r>
+            <w:proofErr w:type="spellEnd"/>
+            <w:r>
+              <w:rPr>
+                <w:rFonts w:ascii="Courier New" w:hAnsi="Courier New" w:cs="Courier New"/>
+                <w:b w:val="0"/>
+                <w:bCs w:val="0"/>
+                <w:sz w:val="20"/>
+                <w:szCs w:val="20"/>
+              </w:rPr>
+              <w:t>::</w:t>
+            </w:r>
+            <w:proofErr w:type="gramEnd"/>
+            <w:r>
+              <w:rPr>
+                <w:rFonts w:ascii="Courier New" w:hAnsi="Courier New" w:cs="Courier New"/>
+                <w:b w:val="0"/>
+                <w:bCs w:val="0"/>
+                <w:sz w:val="20"/>
+                <w:szCs w:val="20"/>
+              </w:rPr>
+              <w:t>decompose(part.4.graph, "weak")</w:t>
+            </w:r>
           </w:p>
         </w:tc>
         <w:tc>
@@ -3882,6 +4087,46 @@
             <w:pPr>
               <w:cnfStyle w:val="000000000000" w:firstRow="0" w:lastRow="0" w:firstColumn="0" w:lastColumn="0" w:oddVBand="0" w:evenVBand="0" w:oddHBand="0" w:evenHBand="0" w:firstRowFirstColumn="0" w:firstRowLastColumn="0" w:lastRowFirstColumn="0" w:lastRowLastColumn="0"/>
             </w:pPr>
+            <w:r>
+              <w:rPr>
+                <w:noProof/>
+              </w:rPr>
+              <w:drawing>
+                <wp:inline distT="0" distB="0" distL="0" distR="0" wp14:anchorId="44B6D6C6" wp14:editId="355A4FAF">
+                  <wp:extent cx="2964162" cy="1203792"/>
+                  <wp:effectExtent l="0" t="0" r="0" b="3175"/>
+                  <wp:docPr id="7" name="Picture 7"/>
+                  <wp:cNvGraphicFramePr>
+                    <a:graphicFrameLocks xmlns:a="http://schemas.openxmlformats.org/drawingml/2006/main" noChangeAspect="1"/>
+                  </wp:cNvGraphicFramePr>
+                  <a:graphic xmlns:a="http://schemas.openxmlformats.org/drawingml/2006/main">
+                    <a:graphicData uri="http://schemas.openxmlformats.org/drawingml/2006/picture">
+                      <pic:pic xmlns:pic="http://schemas.openxmlformats.org/drawingml/2006/picture">
+                        <pic:nvPicPr>
+                          <pic:cNvPr id="1" name=""/>
+                          <pic:cNvPicPr/>
+                        </pic:nvPicPr>
+                        <pic:blipFill>
+                          <a:blip r:embed="rId34"/>
+                          <a:stretch>
+                            <a:fillRect/>
+                          </a:stretch>
+                        </pic:blipFill>
+                        <pic:spPr>
+                          <a:xfrm>
+                            <a:off x="0" y="0"/>
+                            <a:ext cx="2964162" cy="1203792"/>
+                          </a:xfrm>
+                          <a:prstGeom prst="rect">
+                            <a:avLst/>
+                          </a:prstGeom>
+                        </pic:spPr>
+                      </pic:pic>
+                    </a:graphicData>
+                  </a:graphic>
+                </wp:inline>
+              </w:drawing>
+            </w:r>
           </w:p>
         </w:tc>
       </w:tr>
@@ -3901,6 +4146,73 @@
                 <w:szCs w:val="20"/>
               </w:rPr>
             </w:pPr>
+            <w:proofErr w:type="spellStart"/>
+            <w:r>
+              <w:rPr>
+                <w:rFonts w:ascii="Courier New" w:hAnsi="Courier New" w:cs="Courier New"/>
+                <w:b w:val="0"/>
+                <w:bCs w:val="0"/>
+                <w:sz w:val="20"/>
+                <w:szCs w:val="20"/>
+              </w:rPr>
+              <w:lastRenderedPageBreak/>
+              <w:t>dominator_</w:t>
+            </w:r>
+            <w:proofErr w:type="gramStart"/>
+            <w:r>
+              <w:rPr>
+                <w:rFonts w:ascii="Courier New" w:hAnsi="Courier New" w:cs="Courier New"/>
+                <w:b w:val="0"/>
+                <w:bCs w:val="0"/>
+                <w:sz w:val="20"/>
+                <w:szCs w:val="20"/>
+              </w:rPr>
+              <w:t>tree</w:t>
+            </w:r>
+            <w:proofErr w:type="spellEnd"/>
+            <w:r>
+              <w:rPr>
+                <w:rFonts w:ascii="Courier New" w:hAnsi="Courier New" w:cs="Courier New"/>
+                <w:b w:val="0"/>
+                <w:bCs w:val="0"/>
+                <w:sz w:val="20"/>
+                <w:szCs w:val="20"/>
+              </w:rPr>
+              <w:t>(</w:t>
+            </w:r>
+            <w:proofErr w:type="gramEnd"/>
+            <w:r>
+              <w:rPr>
+                <w:rFonts w:ascii="Courier New" w:hAnsi="Courier New" w:cs="Courier New"/>
+                <w:b w:val="0"/>
+                <w:bCs w:val="0"/>
+                <w:sz w:val="20"/>
+                <w:szCs w:val="20"/>
+              </w:rPr>
+              <w:t xml:space="preserve">part.4.graph, </w:t>
+            </w:r>
+            <w:proofErr w:type="spellStart"/>
+            <w:r>
+              <w:rPr>
+                <w:rFonts w:ascii="Courier New" w:hAnsi="Courier New" w:cs="Courier New"/>
+                <w:b w:val="0"/>
+                <w:bCs w:val="0"/>
+                <w:sz w:val="20"/>
+                <w:szCs w:val="20"/>
+              </w:rPr>
+              <w:t>as.numeric</w:t>
+            </w:r>
+            <w:proofErr w:type="spellEnd"/>
+            <w:r>
+              <w:rPr>
+                <w:rFonts w:ascii="Courier New" w:hAnsi="Courier New" w:cs="Courier New"/>
+                <w:b w:val="0"/>
+                <w:bCs w:val="0"/>
+                <w:sz w:val="20"/>
+                <w:szCs w:val="20"/>
+              </w:rPr>
+              <w:t>(V(part.4.graph)['3320']), mode ="out")</w:t>
+            </w:r>
           </w:p>
         </w:tc>
         <w:tc>
@@ -3911,6 +4223,46 @@
             <w:pPr>
               <w:cnfStyle w:val="000000000000" w:firstRow="0" w:lastRow="0" w:firstColumn="0" w:lastColumn="0" w:oddVBand="0" w:evenVBand="0" w:oddHBand="0" w:evenHBand="0" w:firstRowFirstColumn="0" w:firstRowLastColumn="0" w:lastRowFirstColumn="0" w:lastRowLastColumn="0"/>
             </w:pPr>
+            <w:r>
+              <w:rPr>
+                <w:noProof/>
+              </w:rPr>
+              <w:drawing>
+                <wp:inline distT="0" distB="0" distL="0" distR="0" wp14:anchorId="1BCE42CD" wp14:editId="52E5815F">
+                  <wp:extent cx="3164853" cy="1519428"/>
+                  <wp:effectExtent l="0" t="0" r="0" b="5080"/>
+                  <wp:docPr id="28" name="Picture 28"/>
+                  <wp:cNvGraphicFramePr>
+                    <a:graphicFrameLocks xmlns:a="http://schemas.openxmlformats.org/drawingml/2006/main" noChangeAspect="1"/>
+                  </wp:cNvGraphicFramePr>
+                  <a:graphic xmlns:a="http://schemas.openxmlformats.org/drawingml/2006/main">
+                    <a:graphicData uri="http://schemas.openxmlformats.org/drawingml/2006/picture">
+                      <pic:pic xmlns:pic="http://schemas.openxmlformats.org/drawingml/2006/picture">
+                        <pic:nvPicPr>
+                          <pic:cNvPr id="1" name=""/>
+                          <pic:cNvPicPr/>
+                        </pic:nvPicPr>
+                        <pic:blipFill>
+                          <a:blip r:embed="rId35"/>
+                          <a:stretch>
+                            <a:fillRect/>
+                          </a:stretch>
+                        </pic:blipFill>
+                        <pic:spPr>
+                          <a:xfrm>
+                            <a:off x="0" y="0"/>
+                            <a:ext cx="3191717" cy="1532325"/>
+                          </a:xfrm>
+                          <a:prstGeom prst="rect">
+                            <a:avLst/>
+                          </a:prstGeom>
+                        </pic:spPr>
+                      </pic:pic>
+                    </a:graphicData>
+                  </a:graphic>
+                </wp:inline>
+              </w:drawing>
+            </w:r>
           </w:p>
         </w:tc>
       </w:tr>
@@ -4052,7 +4404,6 @@
                 <w:sz w:val="11"/>
                 <w:szCs w:val="11"/>
               </w:rPr>
-              <w:lastRenderedPageBreak/>
               <w:t>(a) Central node(s)</w:t>
             </w:r>
           </w:p>
@@ -4614,6 +4965,7 @@
                 <w:sz w:val="20"/>
                 <w:szCs w:val="20"/>
               </w:rPr>
+              <w:lastRenderedPageBreak/>
               <w:t>## eigen centrality</w:t>
             </w:r>
           </w:p>
@@ -4934,7 +5286,6 @@
                 <w:sz w:val="20"/>
                 <w:szCs w:val="20"/>
               </w:rPr>
-              <w:lastRenderedPageBreak/>
               <w:t>## PageRank</w:t>
             </w:r>
           </w:p>
@@ -5454,6 +5805,7 @@
                 <w:sz w:val="20"/>
                 <w:szCs w:val="20"/>
               </w:rPr>
+              <w:lastRenderedPageBreak/>
               <w:t>find_max_</w:t>
             </w:r>
             <w:proofErr w:type="gramStart"/>
@@ -5530,7 +5882,7 @@
                           <pic:cNvPicPr/>
                         </pic:nvPicPr>
                         <pic:blipFill>
-                          <a:blip r:embed="rId32" cstate="print">
+                          <a:blip r:embed="rId36" cstate="print">
                             <a:extLst>
                               <a:ext uri="{28A0092B-C50C-407E-A947-70E740481C1C}">
                                 <a14:useLocalDpi xmlns:a14="http://schemas.microsoft.com/office/drawing/2010/main" val="0"/>
@@ -5583,6 +5935,7 @@
                 <w:sz w:val="11"/>
                 <w:szCs w:val="11"/>
               </w:rPr>
+              <w:lastRenderedPageBreak/>
               <w:t>(b) longest path(s)</w:t>
             </w:r>
           </w:p>
@@ -5714,7 +6067,7 @@
                           <pic:cNvPicPr/>
                         </pic:nvPicPr>
                         <pic:blipFill>
-                          <a:blip r:embed="rId33">
+                          <a:blip r:embed="rId37">
                             <a:extLst>
                               <a:ext uri="{28A0092B-C50C-407E-A947-70E740481C1C}">
                                 <a14:useLocalDpi xmlns:a14="http://schemas.microsoft.com/office/drawing/2010/main" val="0"/>
@@ -5767,7 +6120,6 @@
                 <w:sz w:val="11"/>
                 <w:szCs w:val="11"/>
               </w:rPr>
-              <w:lastRenderedPageBreak/>
               <w:t>(c) largest clique(s)</w:t>
             </w:r>
           </w:p>
@@ -5909,7 +6261,7 @@
                           <pic:cNvPicPr/>
                         </pic:nvPicPr>
                         <pic:blipFill>
-                          <a:blip r:embed="rId34">
+                          <a:blip r:embed="rId38">
                             <a:extLst>
                               <a:ext uri="{28A0092B-C50C-407E-A947-70E740481C1C}">
                                 <a14:useLocalDpi xmlns:a14="http://schemas.microsoft.com/office/drawing/2010/main" val="0"/>
@@ -6094,7 +6446,7 @@
                           <pic:cNvPicPr/>
                         </pic:nvPicPr>
                         <pic:blipFill>
-                          <a:blip r:embed="rId35" cstate="print">
+                          <a:blip r:embed="rId39" cstate="print">
                             <a:extLst>
                               <a:ext uri="{28A0092B-C50C-407E-A947-70E740481C1C}">
                                 <a14:useLocalDpi xmlns:a14="http://schemas.microsoft.com/office/drawing/2010/main" val="0"/>
@@ -6238,7 +6590,7 @@
                           <pic:cNvPicPr/>
                         </pic:nvPicPr>
                         <pic:blipFill>
-                          <a:blip r:embed="rId36" cstate="print">
+                          <a:blip r:embed="rId40" cstate="print">
                             <a:extLst>
                               <a:ext uri="{28A0092B-C50C-407E-A947-70E740481C1C}">
                                 <a14:useLocalDpi xmlns:a14="http://schemas.microsoft.com/office/drawing/2010/main" val="0"/>
@@ -6271,7 +6623,7 @@
     <w:p/>
     <w:p/>
     <w:sectPr>
-      <w:headerReference w:type="default" r:id="rId37"/>
+      <w:headerReference w:type="default" r:id="rId41"/>
       <w:pgSz w:w="11906" w:h="16838"/>
       <w:pgMar w:top="1440" w:right="1080" w:bottom="1440" w:left="1080" w:header="720" w:footer="720" w:gutter="0"/>
       <w:cols w:space="720"/>

</xml_diff>